<commit_message>
home nd personal loan
</commit_message>
<xml_diff>
--- a/public/images/home loan/home loan.docx
+++ b/public/images/home loan/home loan.docx
@@ -3621,17 +3621,7 @@
           <w:sz w:val="24"/>
           <w:szCs w:val="24"/>
         </w:rPr>
-        <w:t>Upon acceptance, the loan amount is di</w:t>
-      </w:r>
-      <w:bookmarkStart w:id="0" w:name="_GoBack"/>
-      <w:bookmarkEnd w:id="0"/>
-      <w:r>
-        <w:rPr>
-          <w:rFonts w:ascii="Arial" w:eastAsia="Times New Roman" w:hAnsi="Arial" w:cs="Arial"/>
-          <w:sz w:val="24"/>
-          <w:szCs w:val="24"/>
-        </w:rPr>
-        <w:t>sbursed to the seller or builder.</w:t>
+        <w:t>Upon acceptance, the loan amount is disbursed to the seller or builder.</w:t>
       </w:r>
     </w:p>
     <w:p>
@@ -4848,6 +4838,739 @@
       <w:pPr>
         <w:rPr>
           <w:rFonts w:ascii="Arial" w:hAnsi="Arial" w:cs="Arial"/>
+        </w:rPr>
+      </w:pPr>
+      <w:r>
+        <w:rPr>
+          <w:rFonts w:ascii="Arial" w:hAnsi="Arial" w:cs="Arial"/>
+        </w:rPr>
+        <w:br w:type="page"/>
+      </w:r>
+    </w:p>
+    <w:p>
+      <w:pPr>
+        <w:rPr>
+          <w:rFonts w:ascii="Arial" w:hAnsi="Arial" w:cs="Arial"/>
+          <w:b/>
+        </w:rPr>
+      </w:pPr>
+      <w:r>
+        <w:rPr>
+          <w:rFonts w:ascii="Arial" w:hAnsi="Arial" w:cs="Arial"/>
+          <w:b/>
+          <w:highlight w:val="yellow"/>
+        </w:rPr>
+        <w:lastRenderedPageBreak/>
+        <w:t>HOME LOAN</w:t>
+      </w:r>
+    </w:p>
+    <w:p>
+      <w:pPr>
+        <w:rPr>
+          <w:rFonts w:ascii="Arial" w:hAnsi="Arial" w:cs="Arial"/>
+          <w:b/>
+        </w:rPr>
+      </w:pPr>
+    </w:p>
+    <w:p>
+      <w:pPr>
+        <w:pStyle w:val="Heading3"/>
+      </w:pPr>
+      <w:r>
+        <w:rPr>
+          <w:rStyle w:val="Strong"/>
+          <w:b/>
+          <w:bCs/>
+        </w:rPr>
+        <w:t xml:space="preserve">Home Loan: Turn Your Dream Home </w:t>
+      </w:r>
+      <w:proofErr w:type="gramStart"/>
+      <w:r>
+        <w:rPr>
+          <w:rStyle w:val="Strong"/>
+          <w:b/>
+          <w:bCs/>
+        </w:rPr>
+        <w:t>Into</w:t>
+      </w:r>
+      <w:proofErr w:type="gramEnd"/>
+      <w:r>
+        <w:rPr>
+          <w:rStyle w:val="Strong"/>
+          <w:b/>
+          <w:bCs/>
+        </w:rPr>
+        <w:t xml:space="preserve"> Reality</w:t>
+      </w:r>
+    </w:p>
+    <w:p>
+      <w:pPr>
+        <w:pStyle w:val="Heading4"/>
+      </w:pPr>
+      <w:r>
+        <w:rPr>
+          <w:rStyle w:val="Strong"/>
+          <w:b w:val="0"/>
+          <w:bCs w:val="0"/>
+        </w:rPr>
+        <w:t>Introduction</w:t>
+      </w:r>
+    </w:p>
+    <w:p>
+      <w:pPr>
+        <w:pStyle w:val="NormalWeb"/>
+      </w:pPr>
+      <w:r>
+        <w:t>A home loan is a financial solution that helps individuals purchase, construct, or renovate a house by providing the necessary funds. It allows you to own your dream home without the burden of paying the entire amount upfront. With competitive interest rates, flexible repayment options, and various lenders in the market, a home loan is one of the most sought-after financial products in India.</w:t>
+      </w:r>
+    </w:p>
+    <w:p>
+      <w:r>
+        <w:pict>
+          <v:rect id="_x0000_i1037" style="width:0;height:1.5pt" o:hralign="center" o:hrstd="t" o:hr="t" fillcolor="#a0a0a0" stroked="f"/>
+        </w:pict>
+      </w:r>
+    </w:p>
+    <w:p>
+      <w:pPr>
+        <w:pStyle w:val="Heading4"/>
+      </w:pPr>
+      <w:r>
+        <w:rPr>
+          <w:rStyle w:val="Strong"/>
+          <w:b w:val="0"/>
+          <w:bCs w:val="0"/>
+        </w:rPr>
+        <w:t>Why Choose a Home Loan?</w:t>
+      </w:r>
+    </w:p>
+    <w:p>
+      <w:pPr>
+        <w:numPr>
+          <w:ilvl w:val="0"/>
+          <w:numId w:val="34"/>
+        </w:numPr>
+        <w:spacing w:before="100" w:beforeAutospacing="1" w:after="100" w:afterAutospacing="1" w:line="240" w:lineRule="auto"/>
+      </w:pPr>
+      <w:r>
+        <w:rPr>
+          <w:rStyle w:val="Strong"/>
+        </w:rPr>
+        <w:t>Affordable Home Ownership:</w:t>
+      </w:r>
+      <w:r>
+        <w:t xml:space="preserve"> Spread the cost of your home over several years with manageable monthly EMIs.</w:t>
+      </w:r>
+    </w:p>
+    <w:p>
+      <w:pPr>
+        <w:numPr>
+          <w:ilvl w:val="0"/>
+          <w:numId w:val="34"/>
+        </w:numPr>
+        <w:spacing w:before="100" w:beforeAutospacing="1" w:after="100" w:afterAutospacing="1" w:line="240" w:lineRule="auto"/>
+      </w:pPr>
+      <w:r>
+        <w:rPr>
+          <w:rStyle w:val="Strong"/>
+        </w:rPr>
+        <w:t>Tax Benefits:</w:t>
+      </w:r>
+      <w:r>
+        <w:t xml:space="preserve"> Enjoy deductions on principal and interest repayments under the Income Tax Act, reducing your financial burden.</w:t>
+      </w:r>
+    </w:p>
+    <w:p>
+      <w:pPr>
+        <w:numPr>
+          <w:ilvl w:val="0"/>
+          <w:numId w:val="34"/>
+        </w:numPr>
+        <w:spacing w:before="100" w:beforeAutospacing="1" w:after="100" w:afterAutospacing="1" w:line="240" w:lineRule="auto"/>
+      </w:pPr>
+      <w:r>
+        <w:rPr>
+          <w:rStyle w:val="Strong"/>
+        </w:rPr>
+        <w:t>Flexible Tenures:</w:t>
+      </w:r>
+      <w:r>
+        <w:t xml:space="preserve"> Home loans offer repayment tenures ranging from 5 to 30 years, tailored to your financial situation.</w:t>
+      </w:r>
+    </w:p>
+    <w:p>
+      <w:pPr>
+        <w:numPr>
+          <w:ilvl w:val="0"/>
+          <w:numId w:val="34"/>
+        </w:numPr>
+        <w:spacing w:before="100" w:beforeAutospacing="1" w:after="100" w:afterAutospacing="1" w:line="240" w:lineRule="auto"/>
+      </w:pPr>
+      <w:r>
+        <w:rPr>
+          <w:rStyle w:val="Strong"/>
+        </w:rPr>
+        <w:t>Low-Interest Rates:</w:t>
+      </w:r>
+      <w:r>
+        <w:t xml:space="preserve"> With interest rates starting as low as 8%, home loans in India are highly affordable compared to other credit options.</w:t>
+      </w:r>
+    </w:p>
+    <w:p>
+      <w:pPr>
+        <w:spacing w:after="0"/>
+      </w:pPr>
+      <w:r>
+        <w:pict>
+          <v:rect id="_x0000_i1038" style="width:0;height:1.5pt" o:hralign="center" o:hrstd="t" o:hr="t" fillcolor="#a0a0a0" stroked="f"/>
+        </w:pict>
+      </w:r>
+    </w:p>
+    <w:p>
+      <w:pPr>
+        <w:pStyle w:val="Heading4"/>
+      </w:pPr>
+      <w:r>
+        <w:rPr>
+          <w:rStyle w:val="Strong"/>
+          <w:b w:val="0"/>
+          <w:bCs w:val="0"/>
+        </w:rPr>
+        <w:t>Types of Home Loans</w:t>
+      </w:r>
+    </w:p>
+    <w:p>
+      <w:pPr>
+        <w:numPr>
+          <w:ilvl w:val="0"/>
+          <w:numId w:val="35"/>
+        </w:numPr>
+        <w:spacing w:before="100" w:beforeAutospacing="1" w:after="100" w:afterAutospacing="1" w:line="240" w:lineRule="auto"/>
+      </w:pPr>
+      <w:r>
+        <w:rPr>
+          <w:rStyle w:val="Strong"/>
+        </w:rPr>
+        <w:t>New Home Purchase Loan:</w:t>
+      </w:r>
+      <w:r>
+        <w:t xml:space="preserve"> For buying a new or resale property.</w:t>
+      </w:r>
+    </w:p>
+    <w:p>
+      <w:pPr>
+        <w:numPr>
+          <w:ilvl w:val="0"/>
+          <w:numId w:val="35"/>
+        </w:numPr>
+        <w:spacing w:before="100" w:beforeAutospacing="1" w:after="100" w:afterAutospacing="1" w:line="240" w:lineRule="auto"/>
+      </w:pPr>
+      <w:r>
+        <w:rPr>
+          <w:rStyle w:val="Strong"/>
+        </w:rPr>
+        <w:t>Home Construction Loan:</w:t>
+      </w:r>
+      <w:r>
+        <w:t xml:space="preserve"> To finance the construction of a home on your own plot of land.</w:t>
+      </w:r>
+    </w:p>
+    <w:p>
+      <w:pPr>
+        <w:numPr>
+          <w:ilvl w:val="0"/>
+          <w:numId w:val="35"/>
+        </w:numPr>
+        <w:spacing w:before="100" w:beforeAutospacing="1" w:after="100" w:afterAutospacing="1" w:line="240" w:lineRule="auto"/>
+      </w:pPr>
+      <w:r>
+        <w:rPr>
+          <w:rStyle w:val="Strong"/>
+        </w:rPr>
+        <w:t>Home Renovation Loan:</w:t>
+      </w:r>
+      <w:r>
+        <w:t xml:space="preserve"> Ideal for renovating, repairing, or upgrading your existing home.</w:t>
+      </w:r>
+    </w:p>
+    <w:p>
+      <w:pPr>
+        <w:numPr>
+          <w:ilvl w:val="0"/>
+          <w:numId w:val="35"/>
+        </w:numPr>
+        <w:spacing w:before="100" w:beforeAutospacing="1" w:after="100" w:afterAutospacing="1" w:line="240" w:lineRule="auto"/>
+      </w:pPr>
+      <w:r>
+        <w:rPr>
+          <w:rStyle w:val="Strong"/>
+        </w:rPr>
+        <w:t>Plot Purchase Loan:</w:t>
+      </w:r>
+      <w:r>
+        <w:t xml:space="preserve"> For buying residential land to construct a house.</w:t>
+      </w:r>
+    </w:p>
+    <w:p>
+      <w:pPr>
+        <w:numPr>
+          <w:ilvl w:val="0"/>
+          <w:numId w:val="35"/>
+        </w:numPr>
+        <w:spacing w:before="100" w:beforeAutospacing="1" w:after="100" w:afterAutospacing="1" w:line="240" w:lineRule="auto"/>
+      </w:pPr>
+      <w:r>
+        <w:rPr>
+          <w:rStyle w:val="Strong"/>
+        </w:rPr>
+        <w:t>Balance Transfer Loan:</w:t>
+      </w:r>
+      <w:r>
+        <w:t xml:space="preserve"> Transfer your existing home loan to another lender for better interest rates and terms.</w:t>
+      </w:r>
+    </w:p>
+    <w:p>
+      <w:pPr>
+        <w:numPr>
+          <w:ilvl w:val="0"/>
+          <w:numId w:val="35"/>
+        </w:numPr>
+        <w:spacing w:before="100" w:beforeAutospacing="1" w:after="100" w:afterAutospacing="1" w:line="240" w:lineRule="auto"/>
+      </w:pPr>
+      <w:r>
+        <w:rPr>
+          <w:rStyle w:val="Strong"/>
+        </w:rPr>
+        <w:t>Top-Up Loan:</w:t>
+      </w:r>
+      <w:r>
+        <w:t xml:space="preserve"> Additional funds on your existing loan for personal or property-related expenses.</w:t>
+      </w:r>
+    </w:p>
+    <w:p>
+      <w:pPr>
+        <w:spacing w:after="0"/>
+      </w:pPr>
+      <w:bookmarkStart w:id="0" w:name="_GoBack"/>
+      <w:bookmarkEnd w:id="0"/>
+      <w:r>
+        <w:pict>
+          <v:rect id="_x0000_i1039" style="width:0;height:1.5pt" o:hralign="center" o:hrstd="t" o:hr="t" fillcolor="#a0a0a0" stroked="f"/>
+        </w:pict>
+      </w:r>
+    </w:p>
+    <w:p>
+      <w:pPr>
+        <w:pStyle w:val="Heading4"/>
+      </w:pPr>
+      <w:r>
+        <w:rPr>
+          <w:rStyle w:val="Strong"/>
+          <w:b w:val="0"/>
+          <w:bCs w:val="0"/>
+        </w:rPr>
+        <w:t>Steps to Apply for a Home Loan</w:t>
+      </w:r>
+    </w:p>
+    <w:p>
+      <w:pPr>
+        <w:numPr>
+          <w:ilvl w:val="0"/>
+          <w:numId w:val="38"/>
+        </w:numPr>
+        <w:spacing w:before="100" w:beforeAutospacing="1" w:after="100" w:afterAutospacing="1" w:line="240" w:lineRule="auto"/>
+      </w:pPr>
+      <w:r>
+        <w:rPr>
+          <w:rStyle w:val="Strong"/>
+        </w:rPr>
+        <w:t>Research Lenders:</w:t>
+      </w:r>
+      <w:r>
+        <w:t xml:space="preserve"> Compare interest rates, loan terms, and processing fees from banks, NBFCs, and housing finance companies.</w:t>
+      </w:r>
+    </w:p>
+    <w:p>
+      <w:pPr>
+        <w:numPr>
+          <w:ilvl w:val="0"/>
+          <w:numId w:val="38"/>
+        </w:numPr>
+        <w:spacing w:before="100" w:beforeAutospacing="1" w:after="100" w:afterAutospacing="1" w:line="240" w:lineRule="auto"/>
+      </w:pPr>
+      <w:r>
+        <w:rPr>
+          <w:rStyle w:val="Strong"/>
+        </w:rPr>
+        <w:t>Check Eligibility:</w:t>
+      </w:r>
+      <w:r>
+        <w:t xml:space="preserve"> Use an online eligibility calculator to estimate your loan amount.</w:t>
+      </w:r>
+    </w:p>
+    <w:p>
+      <w:pPr>
+        <w:numPr>
+          <w:ilvl w:val="0"/>
+          <w:numId w:val="38"/>
+        </w:numPr>
+        <w:spacing w:before="100" w:beforeAutospacing="1" w:after="100" w:afterAutospacing="1" w:line="240" w:lineRule="auto"/>
+      </w:pPr>
+      <w:r>
+        <w:rPr>
+          <w:rStyle w:val="Strong"/>
+        </w:rPr>
+        <w:t>Submit Application:</w:t>
+      </w:r>
+      <w:r>
+        <w:t xml:space="preserve"> Fill out the application form and upload required documents.</w:t>
+      </w:r>
+    </w:p>
+    <w:p>
+      <w:pPr>
+        <w:numPr>
+          <w:ilvl w:val="0"/>
+          <w:numId w:val="38"/>
+        </w:numPr>
+        <w:spacing w:before="100" w:beforeAutospacing="1" w:after="100" w:afterAutospacing="1" w:line="240" w:lineRule="auto"/>
+      </w:pPr>
+      <w:r>
+        <w:rPr>
+          <w:rStyle w:val="Strong"/>
+        </w:rPr>
+        <w:t>Verification:</w:t>
+      </w:r>
+      <w:r>
+        <w:t xml:space="preserve"> Lenders verify your income, CIBIL score, and property documents.</w:t>
+      </w:r>
+    </w:p>
+    <w:p>
+      <w:pPr>
+        <w:numPr>
+          <w:ilvl w:val="0"/>
+          <w:numId w:val="38"/>
+        </w:numPr>
+        <w:spacing w:before="100" w:beforeAutospacing="1" w:after="100" w:afterAutospacing="1" w:line="240" w:lineRule="auto"/>
+      </w:pPr>
+      <w:r>
+        <w:rPr>
+          <w:rStyle w:val="Strong"/>
+        </w:rPr>
+        <w:t>Loan Sanction:</w:t>
+      </w:r>
+      <w:r>
+        <w:t xml:space="preserve"> Receive a sanction letter with loan terms and conditions.</w:t>
+      </w:r>
+    </w:p>
+    <w:p>
+      <w:pPr>
+        <w:numPr>
+          <w:ilvl w:val="0"/>
+          <w:numId w:val="38"/>
+        </w:numPr>
+        <w:spacing w:before="100" w:beforeAutospacing="1" w:after="100" w:afterAutospacing="1" w:line="240" w:lineRule="auto"/>
+      </w:pPr>
+      <w:r>
+        <w:rPr>
+          <w:rStyle w:val="Strong"/>
+        </w:rPr>
+        <w:lastRenderedPageBreak/>
+        <w:t>Disbursement:</w:t>
+      </w:r>
+      <w:r>
+        <w:t xml:space="preserve"> The loan amount is disbursed after final documentation and agreement signing.</w:t>
+      </w:r>
+    </w:p>
+    <w:p>
+      <w:pPr>
+        <w:spacing w:after="0"/>
+      </w:pPr>
+      <w:r>
+        <w:pict>
+          <v:rect id="_x0000_i1040" style="width:0;height:1.5pt" o:hralign="center" o:hrstd="t" o:hr="t" fillcolor="#a0a0a0" stroked="f"/>
+        </w:pict>
+      </w:r>
+    </w:p>
+    <w:p>
+      <w:pPr>
+        <w:pStyle w:val="Heading4"/>
+      </w:pPr>
+      <w:r>
+        <w:rPr>
+          <w:rStyle w:val="Strong"/>
+          <w:b w:val="0"/>
+          <w:bCs w:val="0"/>
+        </w:rPr>
+        <w:t>Tips to Get the Best Home Loan Deal</w:t>
+      </w:r>
+    </w:p>
+    <w:p>
+      <w:pPr>
+        <w:numPr>
+          <w:ilvl w:val="0"/>
+          <w:numId w:val="39"/>
+        </w:numPr>
+        <w:spacing w:before="100" w:beforeAutospacing="1" w:after="100" w:afterAutospacing="1" w:line="240" w:lineRule="auto"/>
+      </w:pPr>
+      <w:r>
+        <w:rPr>
+          <w:rStyle w:val="Strong"/>
+        </w:rPr>
+        <w:t>Maintain a High CIBIL Score:</w:t>
+      </w:r>
+      <w:r>
+        <w:t xml:space="preserve"> A score above 750 can help you secure lower interest rates.</w:t>
+      </w:r>
+    </w:p>
+    <w:p>
+      <w:pPr>
+        <w:numPr>
+          <w:ilvl w:val="0"/>
+          <w:numId w:val="39"/>
+        </w:numPr>
+        <w:spacing w:before="100" w:beforeAutospacing="1" w:after="100" w:afterAutospacing="1" w:line="240" w:lineRule="auto"/>
+      </w:pPr>
+      <w:r>
+        <w:rPr>
+          <w:rStyle w:val="Strong"/>
+        </w:rPr>
+        <w:t>Negotiate Interest Rates:</w:t>
+      </w:r>
+      <w:r>
+        <w:t xml:space="preserve"> Check for special schemes and negotiate with lenders.</w:t>
+      </w:r>
+    </w:p>
+    <w:p>
+      <w:pPr>
+        <w:numPr>
+          <w:ilvl w:val="0"/>
+          <w:numId w:val="39"/>
+        </w:numPr>
+        <w:spacing w:before="100" w:beforeAutospacing="1" w:after="100" w:afterAutospacing="1" w:line="240" w:lineRule="auto"/>
+      </w:pPr>
+      <w:r>
+        <w:rPr>
+          <w:rStyle w:val="Strong"/>
+        </w:rPr>
+        <w:t>Choose the Right Tenure:</w:t>
+      </w:r>
+      <w:r>
+        <w:t xml:space="preserve"> Shorter tenures reduce interest outgo, while longer tenures lower EMI.</w:t>
+      </w:r>
+    </w:p>
+    <w:p>
+      <w:pPr>
+        <w:numPr>
+          <w:ilvl w:val="0"/>
+          <w:numId w:val="39"/>
+        </w:numPr>
+        <w:spacing w:before="100" w:beforeAutospacing="1" w:after="100" w:afterAutospacing="1" w:line="240" w:lineRule="auto"/>
+      </w:pPr>
+      <w:r>
+        <w:rPr>
+          <w:rStyle w:val="Strong"/>
+        </w:rPr>
+        <w:t>Compare Lenders:</w:t>
+      </w:r>
+      <w:r>
+        <w:t xml:space="preserve"> Use online platforms to compare offers and find the best deal.</w:t>
+      </w:r>
+    </w:p>
+    <w:p>
+      <w:pPr>
+        <w:numPr>
+          <w:ilvl w:val="0"/>
+          <w:numId w:val="39"/>
+        </w:numPr>
+        <w:spacing w:before="100" w:beforeAutospacing="1" w:after="100" w:afterAutospacing="1" w:line="240" w:lineRule="auto"/>
+      </w:pPr>
+      <w:r>
+        <w:rPr>
+          <w:rStyle w:val="Strong"/>
+        </w:rPr>
+        <w:t>Opt for Prepayment:</w:t>
+      </w:r>
+      <w:r>
+        <w:t xml:space="preserve"> Pay off your loan early to reduce the total interest burden.</w:t>
+      </w:r>
+    </w:p>
+    <w:p>
+      <w:pPr>
+        <w:spacing w:after="0"/>
+      </w:pPr>
+      <w:r>
+        <w:pict>
+          <v:rect id="_x0000_i1041" style="width:0;height:1.5pt" o:hralign="center" o:hrstd="t" o:hr="t" fillcolor="#a0a0a0" stroked="f"/>
+        </w:pict>
+      </w:r>
+    </w:p>
+    <w:p>
+      <w:pPr>
+        <w:pStyle w:val="Heading4"/>
+      </w:pPr>
+      <w:r>
+        <w:rPr>
+          <w:rStyle w:val="Strong"/>
+          <w:b w:val="0"/>
+          <w:bCs w:val="0"/>
+        </w:rPr>
+        <w:t>Tax Benefits on Home Loans</w:t>
+      </w:r>
+    </w:p>
+    <w:p>
+      <w:pPr>
+        <w:numPr>
+          <w:ilvl w:val="0"/>
+          <w:numId w:val="40"/>
+        </w:numPr>
+        <w:spacing w:before="100" w:beforeAutospacing="1" w:after="100" w:afterAutospacing="1" w:line="240" w:lineRule="auto"/>
+      </w:pPr>
+      <w:r>
+        <w:rPr>
+          <w:rStyle w:val="Strong"/>
+        </w:rPr>
+        <w:t>Principal Repayment:</w:t>
+      </w:r>
+      <w:r>
+        <w:t xml:space="preserve"> Claim up to ₹1.5 lakh under Section 80C of the Income Tax Act.</w:t>
+      </w:r>
+    </w:p>
+    <w:p>
+      <w:pPr>
+        <w:numPr>
+          <w:ilvl w:val="0"/>
+          <w:numId w:val="40"/>
+        </w:numPr>
+        <w:spacing w:before="100" w:beforeAutospacing="1" w:after="100" w:afterAutospacing="1" w:line="240" w:lineRule="auto"/>
+      </w:pPr>
+      <w:r>
+        <w:rPr>
+          <w:rStyle w:val="Strong"/>
+        </w:rPr>
+        <w:t>Interest Paid:</w:t>
+      </w:r>
+      <w:r>
+        <w:t xml:space="preserve"> Deduct up to ₹2 lakh on interest repayments under Section 24(b).</w:t>
+      </w:r>
+    </w:p>
+    <w:p>
+      <w:pPr>
+        <w:numPr>
+          <w:ilvl w:val="0"/>
+          <w:numId w:val="40"/>
+        </w:numPr>
+        <w:spacing w:before="100" w:beforeAutospacing="1" w:after="100" w:afterAutospacing="1" w:line="240" w:lineRule="auto"/>
+      </w:pPr>
+      <w:r>
+        <w:rPr>
+          <w:rStyle w:val="Strong"/>
+        </w:rPr>
+        <w:t>First-Time Homebuyers:</w:t>
+      </w:r>
+      <w:r>
+        <w:t xml:space="preserve"> Additional deduction of ₹1.5 lakh under Section 80EEA (conditions apply).</w:t>
+      </w:r>
+    </w:p>
+    <w:p>
+      <w:pPr>
+        <w:spacing w:after="0"/>
+      </w:pPr>
+      <w:r>
+        <w:pict>
+          <v:rect id="_x0000_i1042" style="width:0;height:1.5pt" o:hralign="center" o:hrstd="t" o:hr="t" fillcolor="#a0a0a0" stroked="f"/>
+        </w:pict>
+      </w:r>
+    </w:p>
+    <w:p>
+      <w:pPr>
+        <w:pStyle w:val="Heading4"/>
+      </w:pPr>
+      <w:r>
+        <w:rPr>
+          <w:rStyle w:val="Strong"/>
+          <w:b w:val="0"/>
+          <w:bCs w:val="0"/>
+        </w:rPr>
+        <w:t>Why Choose Us for Your Home Loan Needs?</w:t>
+      </w:r>
+    </w:p>
+    <w:p>
+      <w:pPr>
+        <w:numPr>
+          <w:ilvl w:val="0"/>
+          <w:numId w:val="41"/>
+        </w:numPr>
+        <w:spacing w:before="100" w:beforeAutospacing="1" w:after="100" w:afterAutospacing="1" w:line="240" w:lineRule="auto"/>
+      </w:pPr>
+      <w:r>
+        <w:rPr>
+          <w:rStyle w:val="Strong"/>
+        </w:rPr>
+        <w:t>Expert Assistance:</w:t>
+      </w:r>
+      <w:r>
+        <w:t xml:space="preserve"> Get personalized guidance throughout the loan process.</w:t>
+      </w:r>
+    </w:p>
+    <w:p>
+      <w:pPr>
+        <w:numPr>
+          <w:ilvl w:val="0"/>
+          <w:numId w:val="41"/>
+        </w:numPr>
+        <w:spacing w:before="100" w:beforeAutospacing="1" w:after="100" w:afterAutospacing="1" w:line="240" w:lineRule="auto"/>
+      </w:pPr>
+      <w:r>
+        <w:rPr>
+          <w:rStyle w:val="Strong"/>
+        </w:rPr>
+        <w:t>Competitive Rates:</w:t>
+      </w:r>
+      <w:r>
+        <w:t xml:space="preserve"> Access low-interest rates from trusted lenders.</w:t>
+      </w:r>
+    </w:p>
+    <w:p>
+      <w:pPr>
+        <w:numPr>
+          <w:ilvl w:val="0"/>
+          <w:numId w:val="41"/>
+        </w:numPr>
+        <w:spacing w:before="100" w:beforeAutospacing="1" w:after="100" w:afterAutospacing="1" w:line="240" w:lineRule="auto"/>
+      </w:pPr>
+      <w:r>
+        <w:rPr>
+          <w:rStyle w:val="Strong"/>
+        </w:rPr>
+        <w:t>Quick Approvals:</w:t>
+      </w:r>
+      <w:r>
+        <w:t xml:space="preserve"> Simplified application process with fast disbursement.</w:t>
+      </w:r>
+    </w:p>
+    <w:p>
+      <w:pPr>
+        <w:numPr>
+          <w:ilvl w:val="0"/>
+          <w:numId w:val="41"/>
+        </w:numPr>
+        <w:spacing w:before="100" w:beforeAutospacing="1" w:after="100" w:afterAutospacing="1" w:line="240" w:lineRule="auto"/>
+      </w:pPr>
+      <w:r>
+        <w:rPr>
+          <w:rStyle w:val="Strong"/>
+        </w:rPr>
+        <w:t>Flexible Repayment Options:</w:t>
+      </w:r>
+      <w:r>
+        <w:t xml:space="preserve"> Tailor your EMI schedule to suit</w:t>
+      </w:r>
+    </w:p>
+    <w:p>
+      <w:pPr>
+        <w:rPr>
+          <w:rFonts w:ascii="Arial" w:hAnsi="Arial" w:cs="Arial"/>
+          <w:b/>
         </w:rPr>
       </w:pPr>
     </w:p>
@@ -5545,6 +6268,119 @@
     </w:lvl>
   </w:abstractNum>
   <w:abstractNum w:abstractNumId="5" w15:restartNumberingAfterBreak="0">
+    <w:nsid w:val="0F2E12E6"/>
+    <w:multiLevelType w:val="multilevel"/>
+    <w:tmpl w:val="81C61C64"/>
+    <w:lvl w:ilvl="0">
+      <w:start w:val="1"/>
+      <w:numFmt w:val="decimal"/>
+      <w:lvlText w:val="%1."/>
+      <w:lvlJc w:val="left"/>
+      <w:pPr>
+        <w:tabs>
+          <w:tab w:val="num" w:pos="720"/>
+        </w:tabs>
+        <w:ind w:left="720" w:hanging="360"/>
+      </w:pPr>
+    </w:lvl>
+    <w:lvl w:ilvl="1" w:tentative="1">
+      <w:start w:val="1"/>
+      <w:numFmt w:val="decimal"/>
+      <w:lvlText w:val="%2."/>
+      <w:lvlJc w:val="left"/>
+      <w:pPr>
+        <w:tabs>
+          <w:tab w:val="num" w:pos="1440"/>
+        </w:tabs>
+        <w:ind w:left="1440" w:hanging="360"/>
+      </w:pPr>
+    </w:lvl>
+    <w:lvl w:ilvl="2" w:tentative="1">
+      <w:start w:val="1"/>
+      <w:numFmt w:val="decimal"/>
+      <w:lvlText w:val="%3."/>
+      <w:lvlJc w:val="left"/>
+      <w:pPr>
+        <w:tabs>
+          <w:tab w:val="num" w:pos="2160"/>
+        </w:tabs>
+        <w:ind w:left="2160" w:hanging="360"/>
+      </w:pPr>
+    </w:lvl>
+    <w:lvl w:ilvl="3" w:tentative="1">
+      <w:start w:val="1"/>
+      <w:numFmt w:val="decimal"/>
+      <w:lvlText w:val="%4."/>
+      <w:lvlJc w:val="left"/>
+      <w:pPr>
+        <w:tabs>
+          <w:tab w:val="num" w:pos="2880"/>
+        </w:tabs>
+        <w:ind w:left="2880" w:hanging="360"/>
+      </w:pPr>
+    </w:lvl>
+    <w:lvl w:ilvl="4" w:tentative="1">
+      <w:start w:val="1"/>
+      <w:numFmt w:val="decimal"/>
+      <w:lvlText w:val="%5."/>
+      <w:lvlJc w:val="left"/>
+      <w:pPr>
+        <w:tabs>
+          <w:tab w:val="num" w:pos="3600"/>
+        </w:tabs>
+        <w:ind w:left="3600" w:hanging="360"/>
+      </w:pPr>
+    </w:lvl>
+    <w:lvl w:ilvl="5" w:tentative="1">
+      <w:start w:val="1"/>
+      <w:numFmt w:val="decimal"/>
+      <w:lvlText w:val="%6."/>
+      <w:lvlJc w:val="left"/>
+      <w:pPr>
+        <w:tabs>
+          <w:tab w:val="num" w:pos="4320"/>
+        </w:tabs>
+        <w:ind w:left="4320" w:hanging="360"/>
+      </w:pPr>
+    </w:lvl>
+    <w:lvl w:ilvl="6" w:tentative="1">
+      <w:start w:val="1"/>
+      <w:numFmt w:val="decimal"/>
+      <w:lvlText w:val="%7."/>
+      <w:lvlJc w:val="left"/>
+      <w:pPr>
+        <w:tabs>
+          <w:tab w:val="num" w:pos="5040"/>
+        </w:tabs>
+        <w:ind w:left="5040" w:hanging="360"/>
+      </w:pPr>
+    </w:lvl>
+    <w:lvl w:ilvl="7" w:tentative="1">
+      <w:start w:val="1"/>
+      <w:numFmt w:val="decimal"/>
+      <w:lvlText w:val="%8."/>
+      <w:lvlJc w:val="left"/>
+      <w:pPr>
+        <w:tabs>
+          <w:tab w:val="num" w:pos="5760"/>
+        </w:tabs>
+        <w:ind w:left="5760" w:hanging="360"/>
+      </w:pPr>
+    </w:lvl>
+    <w:lvl w:ilvl="8" w:tentative="1">
+      <w:start w:val="1"/>
+      <w:numFmt w:val="decimal"/>
+      <w:lvlText w:val="%9."/>
+      <w:lvlJc w:val="left"/>
+      <w:pPr>
+        <w:tabs>
+          <w:tab w:val="num" w:pos="6480"/>
+        </w:tabs>
+        <w:ind w:left="6480" w:hanging="360"/>
+      </w:pPr>
+    </w:lvl>
+  </w:abstractNum>
+  <w:abstractNum w:abstractNumId="6" w15:restartNumberingAfterBreak="0">
     <w:nsid w:val="17C0623D"/>
     <w:multiLevelType w:val="multilevel"/>
     <w:tmpl w:val="043CCC9A"/>
@@ -5693,7 +6529,7 @@
       </w:rPr>
     </w:lvl>
   </w:abstractNum>
-  <w:abstractNum w:abstractNumId="6" w15:restartNumberingAfterBreak="0">
+  <w:abstractNum w:abstractNumId="7" w15:restartNumberingAfterBreak="0">
     <w:nsid w:val="1AAE2A91"/>
     <w:multiLevelType w:val="multilevel"/>
     <w:tmpl w:val="847E3416"/>
@@ -5842,7 +6678,7 @@
       </w:rPr>
     </w:lvl>
   </w:abstractNum>
-  <w:abstractNum w:abstractNumId="7" w15:restartNumberingAfterBreak="0">
+  <w:abstractNum w:abstractNumId="8" w15:restartNumberingAfterBreak="0">
     <w:nsid w:val="23CA2AD2"/>
     <w:multiLevelType w:val="multilevel"/>
     <w:tmpl w:val="08308A92"/>
@@ -5991,7 +6827,7 @@
       </w:rPr>
     </w:lvl>
   </w:abstractNum>
-  <w:abstractNum w:abstractNumId="8" w15:restartNumberingAfterBreak="0">
+  <w:abstractNum w:abstractNumId="9" w15:restartNumberingAfterBreak="0">
     <w:nsid w:val="256E2B9A"/>
     <w:multiLevelType w:val="multilevel"/>
     <w:tmpl w:val="F4EEFCE8"/>
@@ -6140,7 +6976,7 @@
       </w:rPr>
     </w:lvl>
   </w:abstractNum>
-  <w:abstractNum w:abstractNumId="9" w15:restartNumberingAfterBreak="0">
+  <w:abstractNum w:abstractNumId="10" w15:restartNumberingAfterBreak="0">
     <w:nsid w:val="26431ABA"/>
     <w:multiLevelType w:val="multilevel"/>
     <w:tmpl w:val="1D6632DE"/>
@@ -6289,7 +7125,120 @@
       </w:rPr>
     </w:lvl>
   </w:abstractNum>
-  <w:abstractNum w:abstractNumId="10" w15:restartNumberingAfterBreak="0">
+  <w:abstractNum w:abstractNumId="11" w15:restartNumberingAfterBreak="0">
+    <w:nsid w:val="2A3F5AB8"/>
+    <w:multiLevelType w:val="multilevel"/>
+    <w:tmpl w:val="FB06D72C"/>
+    <w:lvl w:ilvl="0">
+      <w:start w:val="1"/>
+      <w:numFmt w:val="decimal"/>
+      <w:lvlText w:val="%1."/>
+      <w:lvlJc w:val="left"/>
+      <w:pPr>
+        <w:tabs>
+          <w:tab w:val="num" w:pos="720"/>
+        </w:tabs>
+        <w:ind w:left="720" w:hanging="360"/>
+      </w:pPr>
+    </w:lvl>
+    <w:lvl w:ilvl="1" w:tentative="1">
+      <w:start w:val="1"/>
+      <w:numFmt w:val="decimal"/>
+      <w:lvlText w:val="%2."/>
+      <w:lvlJc w:val="left"/>
+      <w:pPr>
+        <w:tabs>
+          <w:tab w:val="num" w:pos="1440"/>
+        </w:tabs>
+        <w:ind w:left="1440" w:hanging="360"/>
+      </w:pPr>
+    </w:lvl>
+    <w:lvl w:ilvl="2" w:tentative="1">
+      <w:start w:val="1"/>
+      <w:numFmt w:val="decimal"/>
+      <w:lvlText w:val="%3."/>
+      <w:lvlJc w:val="left"/>
+      <w:pPr>
+        <w:tabs>
+          <w:tab w:val="num" w:pos="2160"/>
+        </w:tabs>
+        <w:ind w:left="2160" w:hanging="360"/>
+      </w:pPr>
+    </w:lvl>
+    <w:lvl w:ilvl="3" w:tentative="1">
+      <w:start w:val="1"/>
+      <w:numFmt w:val="decimal"/>
+      <w:lvlText w:val="%4."/>
+      <w:lvlJc w:val="left"/>
+      <w:pPr>
+        <w:tabs>
+          <w:tab w:val="num" w:pos="2880"/>
+        </w:tabs>
+        <w:ind w:left="2880" w:hanging="360"/>
+      </w:pPr>
+    </w:lvl>
+    <w:lvl w:ilvl="4" w:tentative="1">
+      <w:start w:val="1"/>
+      <w:numFmt w:val="decimal"/>
+      <w:lvlText w:val="%5."/>
+      <w:lvlJc w:val="left"/>
+      <w:pPr>
+        <w:tabs>
+          <w:tab w:val="num" w:pos="3600"/>
+        </w:tabs>
+        <w:ind w:left="3600" w:hanging="360"/>
+      </w:pPr>
+    </w:lvl>
+    <w:lvl w:ilvl="5" w:tentative="1">
+      <w:start w:val="1"/>
+      <w:numFmt w:val="decimal"/>
+      <w:lvlText w:val="%6."/>
+      <w:lvlJc w:val="left"/>
+      <w:pPr>
+        <w:tabs>
+          <w:tab w:val="num" w:pos="4320"/>
+        </w:tabs>
+        <w:ind w:left="4320" w:hanging="360"/>
+      </w:pPr>
+    </w:lvl>
+    <w:lvl w:ilvl="6" w:tentative="1">
+      <w:start w:val="1"/>
+      <w:numFmt w:val="decimal"/>
+      <w:lvlText w:val="%7."/>
+      <w:lvlJc w:val="left"/>
+      <w:pPr>
+        <w:tabs>
+          <w:tab w:val="num" w:pos="5040"/>
+        </w:tabs>
+        <w:ind w:left="5040" w:hanging="360"/>
+      </w:pPr>
+    </w:lvl>
+    <w:lvl w:ilvl="7" w:tentative="1">
+      <w:start w:val="1"/>
+      <w:numFmt w:val="decimal"/>
+      <w:lvlText w:val="%8."/>
+      <w:lvlJc w:val="left"/>
+      <w:pPr>
+        <w:tabs>
+          <w:tab w:val="num" w:pos="5760"/>
+        </w:tabs>
+        <w:ind w:left="5760" w:hanging="360"/>
+      </w:pPr>
+    </w:lvl>
+    <w:lvl w:ilvl="8" w:tentative="1">
+      <w:start w:val="1"/>
+      <w:numFmt w:val="decimal"/>
+      <w:lvlText w:val="%9."/>
+      <w:lvlJc w:val="left"/>
+      <w:pPr>
+        <w:tabs>
+          <w:tab w:val="num" w:pos="6480"/>
+        </w:tabs>
+        <w:ind w:left="6480" w:hanging="360"/>
+      </w:pPr>
+    </w:lvl>
+  </w:abstractNum>
+  <w:abstractNum w:abstractNumId="12" w15:restartNumberingAfterBreak="0">
     <w:nsid w:val="2E5C44B6"/>
     <w:multiLevelType w:val="multilevel"/>
     <w:tmpl w:val="7EA8780A"/>
@@ -6438,7 +7387,7 @@
       </w:rPr>
     </w:lvl>
   </w:abstractNum>
-  <w:abstractNum w:abstractNumId="11" w15:restartNumberingAfterBreak="0">
+  <w:abstractNum w:abstractNumId="13" w15:restartNumberingAfterBreak="0">
     <w:nsid w:val="2F7029B5"/>
     <w:multiLevelType w:val="multilevel"/>
     <w:tmpl w:val="993C1A32"/>
@@ -6587,7 +7536,120 @@
       </w:rPr>
     </w:lvl>
   </w:abstractNum>
-  <w:abstractNum w:abstractNumId="12" w15:restartNumberingAfterBreak="0">
+  <w:abstractNum w:abstractNumId="14" w15:restartNumberingAfterBreak="0">
+    <w:nsid w:val="31B35F1D"/>
+    <w:multiLevelType w:val="multilevel"/>
+    <w:tmpl w:val="3E6C4990"/>
+    <w:lvl w:ilvl="0">
+      <w:start w:val="1"/>
+      <w:numFmt w:val="decimal"/>
+      <w:lvlText w:val="%1."/>
+      <w:lvlJc w:val="left"/>
+      <w:pPr>
+        <w:tabs>
+          <w:tab w:val="num" w:pos="720"/>
+        </w:tabs>
+        <w:ind w:left="720" w:hanging="360"/>
+      </w:pPr>
+    </w:lvl>
+    <w:lvl w:ilvl="1" w:tentative="1">
+      <w:start w:val="1"/>
+      <w:numFmt w:val="decimal"/>
+      <w:lvlText w:val="%2."/>
+      <w:lvlJc w:val="left"/>
+      <w:pPr>
+        <w:tabs>
+          <w:tab w:val="num" w:pos="1440"/>
+        </w:tabs>
+        <w:ind w:left="1440" w:hanging="360"/>
+      </w:pPr>
+    </w:lvl>
+    <w:lvl w:ilvl="2" w:tentative="1">
+      <w:start w:val="1"/>
+      <w:numFmt w:val="decimal"/>
+      <w:lvlText w:val="%3."/>
+      <w:lvlJc w:val="left"/>
+      <w:pPr>
+        <w:tabs>
+          <w:tab w:val="num" w:pos="2160"/>
+        </w:tabs>
+        <w:ind w:left="2160" w:hanging="360"/>
+      </w:pPr>
+    </w:lvl>
+    <w:lvl w:ilvl="3" w:tentative="1">
+      <w:start w:val="1"/>
+      <w:numFmt w:val="decimal"/>
+      <w:lvlText w:val="%4."/>
+      <w:lvlJc w:val="left"/>
+      <w:pPr>
+        <w:tabs>
+          <w:tab w:val="num" w:pos="2880"/>
+        </w:tabs>
+        <w:ind w:left="2880" w:hanging="360"/>
+      </w:pPr>
+    </w:lvl>
+    <w:lvl w:ilvl="4" w:tentative="1">
+      <w:start w:val="1"/>
+      <w:numFmt w:val="decimal"/>
+      <w:lvlText w:val="%5."/>
+      <w:lvlJc w:val="left"/>
+      <w:pPr>
+        <w:tabs>
+          <w:tab w:val="num" w:pos="3600"/>
+        </w:tabs>
+        <w:ind w:left="3600" w:hanging="360"/>
+      </w:pPr>
+    </w:lvl>
+    <w:lvl w:ilvl="5" w:tentative="1">
+      <w:start w:val="1"/>
+      <w:numFmt w:val="decimal"/>
+      <w:lvlText w:val="%6."/>
+      <w:lvlJc w:val="left"/>
+      <w:pPr>
+        <w:tabs>
+          <w:tab w:val="num" w:pos="4320"/>
+        </w:tabs>
+        <w:ind w:left="4320" w:hanging="360"/>
+      </w:pPr>
+    </w:lvl>
+    <w:lvl w:ilvl="6" w:tentative="1">
+      <w:start w:val="1"/>
+      <w:numFmt w:val="decimal"/>
+      <w:lvlText w:val="%7."/>
+      <w:lvlJc w:val="left"/>
+      <w:pPr>
+        <w:tabs>
+          <w:tab w:val="num" w:pos="5040"/>
+        </w:tabs>
+        <w:ind w:left="5040" w:hanging="360"/>
+      </w:pPr>
+    </w:lvl>
+    <w:lvl w:ilvl="7" w:tentative="1">
+      <w:start w:val="1"/>
+      <w:numFmt w:val="decimal"/>
+      <w:lvlText w:val="%8."/>
+      <w:lvlJc w:val="left"/>
+      <w:pPr>
+        <w:tabs>
+          <w:tab w:val="num" w:pos="5760"/>
+        </w:tabs>
+        <w:ind w:left="5760" w:hanging="360"/>
+      </w:pPr>
+    </w:lvl>
+    <w:lvl w:ilvl="8" w:tentative="1">
+      <w:start w:val="1"/>
+      <w:numFmt w:val="decimal"/>
+      <w:lvlText w:val="%9."/>
+      <w:lvlJc w:val="left"/>
+      <w:pPr>
+        <w:tabs>
+          <w:tab w:val="num" w:pos="6480"/>
+        </w:tabs>
+        <w:ind w:left="6480" w:hanging="360"/>
+      </w:pPr>
+    </w:lvl>
+  </w:abstractNum>
+  <w:abstractNum w:abstractNumId="15" w15:restartNumberingAfterBreak="0">
     <w:nsid w:val="379B05C3"/>
     <w:multiLevelType w:val="multilevel"/>
     <w:tmpl w:val="6BA626D0"/>
@@ -6700,7 +7762,120 @@
       </w:pPr>
     </w:lvl>
   </w:abstractNum>
-  <w:abstractNum w:abstractNumId="13" w15:restartNumberingAfterBreak="0">
+  <w:abstractNum w:abstractNumId="16" w15:restartNumberingAfterBreak="0">
+    <w:nsid w:val="3B88117C"/>
+    <w:multiLevelType w:val="multilevel"/>
+    <w:tmpl w:val="E8465C56"/>
+    <w:lvl w:ilvl="0">
+      <w:start w:val="1"/>
+      <w:numFmt w:val="decimal"/>
+      <w:lvlText w:val="%1."/>
+      <w:lvlJc w:val="left"/>
+      <w:pPr>
+        <w:tabs>
+          <w:tab w:val="num" w:pos="720"/>
+        </w:tabs>
+        <w:ind w:left="720" w:hanging="360"/>
+      </w:pPr>
+    </w:lvl>
+    <w:lvl w:ilvl="1" w:tentative="1">
+      <w:start w:val="1"/>
+      <w:numFmt w:val="decimal"/>
+      <w:lvlText w:val="%2."/>
+      <w:lvlJc w:val="left"/>
+      <w:pPr>
+        <w:tabs>
+          <w:tab w:val="num" w:pos="1440"/>
+        </w:tabs>
+        <w:ind w:left="1440" w:hanging="360"/>
+      </w:pPr>
+    </w:lvl>
+    <w:lvl w:ilvl="2" w:tentative="1">
+      <w:start w:val="1"/>
+      <w:numFmt w:val="decimal"/>
+      <w:lvlText w:val="%3."/>
+      <w:lvlJc w:val="left"/>
+      <w:pPr>
+        <w:tabs>
+          <w:tab w:val="num" w:pos="2160"/>
+        </w:tabs>
+        <w:ind w:left="2160" w:hanging="360"/>
+      </w:pPr>
+    </w:lvl>
+    <w:lvl w:ilvl="3" w:tentative="1">
+      <w:start w:val="1"/>
+      <w:numFmt w:val="decimal"/>
+      <w:lvlText w:val="%4."/>
+      <w:lvlJc w:val="left"/>
+      <w:pPr>
+        <w:tabs>
+          <w:tab w:val="num" w:pos="2880"/>
+        </w:tabs>
+        <w:ind w:left="2880" w:hanging="360"/>
+      </w:pPr>
+    </w:lvl>
+    <w:lvl w:ilvl="4" w:tentative="1">
+      <w:start w:val="1"/>
+      <w:numFmt w:val="decimal"/>
+      <w:lvlText w:val="%5."/>
+      <w:lvlJc w:val="left"/>
+      <w:pPr>
+        <w:tabs>
+          <w:tab w:val="num" w:pos="3600"/>
+        </w:tabs>
+        <w:ind w:left="3600" w:hanging="360"/>
+      </w:pPr>
+    </w:lvl>
+    <w:lvl w:ilvl="5" w:tentative="1">
+      <w:start w:val="1"/>
+      <w:numFmt w:val="decimal"/>
+      <w:lvlText w:val="%6."/>
+      <w:lvlJc w:val="left"/>
+      <w:pPr>
+        <w:tabs>
+          <w:tab w:val="num" w:pos="4320"/>
+        </w:tabs>
+        <w:ind w:left="4320" w:hanging="360"/>
+      </w:pPr>
+    </w:lvl>
+    <w:lvl w:ilvl="6" w:tentative="1">
+      <w:start w:val="1"/>
+      <w:numFmt w:val="decimal"/>
+      <w:lvlText w:val="%7."/>
+      <w:lvlJc w:val="left"/>
+      <w:pPr>
+        <w:tabs>
+          <w:tab w:val="num" w:pos="5040"/>
+        </w:tabs>
+        <w:ind w:left="5040" w:hanging="360"/>
+      </w:pPr>
+    </w:lvl>
+    <w:lvl w:ilvl="7" w:tentative="1">
+      <w:start w:val="1"/>
+      <w:numFmt w:val="decimal"/>
+      <w:lvlText w:val="%8."/>
+      <w:lvlJc w:val="left"/>
+      <w:pPr>
+        <w:tabs>
+          <w:tab w:val="num" w:pos="5760"/>
+        </w:tabs>
+        <w:ind w:left="5760" w:hanging="360"/>
+      </w:pPr>
+    </w:lvl>
+    <w:lvl w:ilvl="8" w:tentative="1">
+      <w:start w:val="1"/>
+      <w:numFmt w:val="decimal"/>
+      <w:lvlText w:val="%9."/>
+      <w:lvlJc w:val="left"/>
+      <w:pPr>
+        <w:tabs>
+          <w:tab w:val="num" w:pos="6480"/>
+        </w:tabs>
+        <w:ind w:left="6480" w:hanging="360"/>
+      </w:pPr>
+    </w:lvl>
+  </w:abstractNum>
+  <w:abstractNum w:abstractNumId="17" w15:restartNumberingAfterBreak="0">
     <w:nsid w:val="3C8C10E3"/>
     <w:multiLevelType w:val="multilevel"/>
     <w:tmpl w:val="1A1044C8"/>
@@ -6817,7 +7992,7 @@
       </w:pPr>
     </w:lvl>
   </w:abstractNum>
-  <w:abstractNum w:abstractNumId="14" w15:restartNumberingAfterBreak="0">
+  <w:abstractNum w:abstractNumId="18" w15:restartNumberingAfterBreak="0">
     <w:nsid w:val="3E8829CC"/>
     <w:multiLevelType w:val="multilevel"/>
     <w:tmpl w:val="5FF4683C"/>
@@ -6966,7 +8141,7 @@
       </w:rPr>
     </w:lvl>
   </w:abstractNum>
-  <w:abstractNum w:abstractNumId="15" w15:restartNumberingAfterBreak="0">
+  <w:abstractNum w:abstractNumId="19" w15:restartNumberingAfterBreak="0">
     <w:nsid w:val="46AD1D5F"/>
     <w:multiLevelType w:val="multilevel"/>
     <w:tmpl w:val="F97CAC7E"/>
@@ -7115,7 +8290,7 @@
       </w:rPr>
     </w:lvl>
   </w:abstractNum>
-  <w:abstractNum w:abstractNumId="16" w15:restartNumberingAfterBreak="0">
+  <w:abstractNum w:abstractNumId="20" w15:restartNumberingAfterBreak="0">
     <w:nsid w:val="47221CB3"/>
     <w:multiLevelType w:val="multilevel"/>
     <w:tmpl w:val="727446A6"/>
@@ -7228,7 +8403,7 @@
       </w:pPr>
     </w:lvl>
   </w:abstractNum>
-  <w:abstractNum w:abstractNumId="17" w15:restartNumberingAfterBreak="0">
+  <w:abstractNum w:abstractNumId="21" w15:restartNumberingAfterBreak="0">
     <w:nsid w:val="48D854BE"/>
     <w:multiLevelType w:val="multilevel"/>
     <w:tmpl w:val="857689BE"/>
@@ -7377,7 +8552,120 @@
       </w:rPr>
     </w:lvl>
   </w:abstractNum>
-  <w:abstractNum w:abstractNumId="18" w15:restartNumberingAfterBreak="0">
+  <w:abstractNum w:abstractNumId="22" w15:restartNumberingAfterBreak="0">
+    <w:nsid w:val="519F0741"/>
+    <w:multiLevelType w:val="multilevel"/>
+    <w:tmpl w:val="02BAFE4A"/>
+    <w:lvl w:ilvl="0">
+      <w:start w:val="1"/>
+      <w:numFmt w:val="decimal"/>
+      <w:lvlText w:val="%1."/>
+      <w:lvlJc w:val="left"/>
+      <w:pPr>
+        <w:tabs>
+          <w:tab w:val="num" w:pos="720"/>
+        </w:tabs>
+        <w:ind w:left="720" w:hanging="360"/>
+      </w:pPr>
+    </w:lvl>
+    <w:lvl w:ilvl="1" w:tentative="1">
+      <w:start w:val="1"/>
+      <w:numFmt w:val="decimal"/>
+      <w:lvlText w:val="%2."/>
+      <w:lvlJc w:val="left"/>
+      <w:pPr>
+        <w:tabs>
+          <w:tab w:val="num" w:pos="1440"/>
+        </w:tabs>
+        <w:ind w:left="1440" w:hanging="360"/>
+      </w:pPr>
+    </w:lvl>
+    <w:lvl w:ilvl="2" w:tentative="1">
+      <w:start w:val="1"/>
+      <w:numFmt w:val="decimal"/>
+      <w:lvlText w:val="%3."/>
+      <w:lvlJc w:val="left"/>
+      <w:pPr>
+        <w:tabs>
+          <w:tab w:val="num" w:pos="2160"/>
+        </w:tabs>
+        <w:ind w:left="2160" w:hanging="360"/>
+      </w:pPr>
+    </w:lvl>
+    <w:lvl w:ilvl="3" w:tentative="1">
+      <w:start w:val="1"/>
+      <w:numFmt w:val="decimal"/>
+      <w:lvlText w:val="%4."/>
+      <w:lvlJc w:val="left"/>
+      <w:pPr>
+        <w:tabs>
+          <w:tab w:val="num" w:pos="2880"/>
+        </w:tabs>
+        <w:ind w:left="2880" w:hanging="360"/>
+      </w:pPr>
+    </w:lvl>
+    <w:lvl w:ilvl="4" w:tentative="1">
+      <w:start w:val="1"/>
+      <w:numFmt w:val="decimal"/>
+      <w:lvlText w:val="%5."/>
+      <w:lvlJc w:val="left"/>
+      <w:pPr>
+        <w:tabs>
+          <w:tab w:val="num" w:pos="3600"/>
+        </w:tabs>
+        <w:ind w:left="3600" w:hanging="360"/>
+      </w:pPr>
+    </w:lvl>
+    <w:lvl w:ilvl="5" w:tentative="1">
+      <w:start w:val="1"/>
+      <w:numFmt w:val="decimal"/>
+      <w:lvlText w:val="%6."/>
+      <w:lvlJc w:val="left"/>
+      <w:pPr>
+        <w:tabs>
+          <w:tab w:val="num" w:pos="4320"/>
+        </w:tabs>
+        <w:ind w:left="4320" w:hanging="360"/>
+      </w:pPr>
+    </w:lvl>
+    <w:lvl w:ilvl="6" w:tentative="1">
+      <w:start w:val="1"/>
+      <w:numFmt w:val="decimal"/>
+      <w:lvlText w:val="%7."/>
+      <w:lvlJc w:val="left"/>
+      <w:pPr>
+        <w:tabs>
+          <w:tab w:val="num" w:pos="5040"/>
+        </w:tabs>
+        <w:ind w:left="5040" w:hanging="360"/>
+      </w:pPr>
+    </w:lvl>
+    <w:lvl w:ilvl="7" w:tentative="1">
+      <w:start w:val="1"/>
+      <w:numFmt w:val="decimal"/>
+      <w:lvlText w:val="%8."/>
+      <w:lvlJc w:val="left"/>
+      <w:pPr>
+        <w:tabs>
+          <w:tab w:val="num" w:pos="5760"/>
+        </w:tabs>
+        <w:ind w:left="5760" w:hanging="360"/>
+      </w:pPr>
+    </w:lvl>
+    <w:lvl w:ilvl="8" w:tentative="1">
+      <w:start w:val="1"/>
+      <w:numFmt w:val="decimal"/>
+      <w:lvlText w:val="%9."/>
+      <w:lvlJc w:val="left"/>
+      <w:pPr>
+        <w:tabs>
+          <w:tab w:val="num" w:pos="6480"/>
+        </w:tabs>
+        <w:ind w:left="6480" w:hanging="360"/>
+      </w:pPr>
+    </w:lvl>
+  </w:abstractNum>
+  <w:abstractNum w:abstractNumId="23" w15:restartNumberingAfterBreak="0">
     <w:nsid w:val="523509E8"/>
     <w:multiLevelType w:val="multilevel"/>
     <w:tmpl w:val="99CC97DC"/>
@@ -7490,7 +8778,7 @@
       </w:pPr>
     </w:lvl>
   </w:abstractNum>
-  <w:abstractNum w:abstractNumId="19" w15:restartNumberingAfterBreak="0">
+  <w:abstractNum w:abstractNumId="24" w15:restartNumberingAfterBreak="0">
     <w:nsid w:val="544A69A8"/>
     <w:multiLevelType w:val="multilevel"/>
     <w:tmpl w:val="57BAE152"/>
@@ -7603,7 +8891,7 @@
       </w:pPr>
     </w:lvl>
   </w:abstractNum>
-  <w:abstractNum w:abstractNumId="20" w15:restartNumberingAfterBreak="0">
+  <w:abstractNum w:abstractNumId="25" w15:restartNumberingAfterBreak="0">
     <w:nsid w:val="5494792B"/>
     <w:multiLevelType w:val="multilevel"/>
     <w:tmpl w:val="53CABD82"/>
@@ -7752,7 +9040,7 @@
       </w:rPr>
     </w:lvl>
   </w:abstractNum>
-  <w:abstractNum w:abstractNumId="21" w15:restartNumberingAfterBreak="0">
+  <w:abstractNum w:abstractNumId="26" w15:restartNumberingAfterBreak="0">
     <w:nsid w:val="588D5D7F"/>
     <w:multiLevelType w:val="multilevel"/>
     <w:tmpl w:val="5AB0A824"/>
@@ -7901,7 +9189,156 @@
       </w:rPr>
     </w:lvl>
   </w:abstractNum>
-  <w:abstractNum w:abstractNumId="22" w15:restartNumberingAfterBreak="0">
+  <w:abstractNum w:abstractNumId="27" w15:restartNumberingAfterBreak="0">
+    <w:nsid w:val="59251B6B"/>
+    <w:multiLevelType w:val="multilevel"/>
+    <w:tmpl w:val="1CE83E82"/>
+    <w:lvl w:ilvl="0">
+      <w:start w:val="1"/>
+      <w:numFmt w:val="bullet"/>
+      <w:lvlText w:val=""/>
+      <w:lvlJc w:val="left"/>
+      <w:pPr>
+        <w:tabs>
+          <w:tab w:val="num" w:pos="720"/>
+        </w:tabs>
+        <w:ind w:left="720" w:hanging="360"/>
+      </w:pPr>
+      <w:rPr>
+        <w:rFonts w:ascii="Symbol" w:hAnsi="Symbol" w:hint="default"/>
+        <w:sz w:val="20"/>
+      </w:rPr>
+    </w:lvl>
+    <w:lvl w:ilvl="1" w:tentative="1">
+      <w:start w:val="1"/>
+      <w:numFmt w:val="bullet"/>
+      <w:lvlText w:val="o"/>
+      <w:lvlJc w:val="left"/>
+      <w:pPr>
+        <w:tabs>
+          <w:tab w:val="num" w:pos="1440"/>
+        </w:tabs>
+        <w:ind w:left="1440" w:hanging="360"/>
+      </w:pPr>
+      <w:rPr>
+        <w:rFonts w:ascii="Courier New" w:hAnsi="Courier New" w:hint="default"/>
+        <w:sz w:val="20"/>
+      </w:rPr>
+    </w:lvl>
+    <w:lvl w:ilvl="2" w:tentative="1">
+      <w:start w:val="1"/>
+      <w:numFmt w:val="bullet"/>
+      <w:lvlText w:val=""/>
+      <w:lvlJc w:val="left"/>
+      <w:pPr>
+        <w:tabs>
+          <w:tab w:val="num" w:pos="2160"/>
+        </w:tabs>
+        <w:ind w:left="2160" w:hanging="360"/>
+      </w:pPr>
+      <w:rPr>
+        <w:rFonts w:ascii="Wingdings" w:hAnsi="Wingdings" w:hint="default"/>
+        <w:sz w:val="20"/>
+      </w:rPr>
+    </w:lvl>
+    <w:lvl w:ilvl="3" w:tentative="1">
+      <w:start w:val="1"/>
+      <w:numFmt w:val="bullet"/>
+      <w:lvlText w:val=""/>
+      <w:lvlJc w:val="left"/>
+      <w:pPr>
+        <w:tabs>
+          <w:tab w:val="num" w:pos="2880"/>
+        </w:tabs>
+        <w:ind w:left="2880" w:hanging="360"/>
+      </w:pPr>
+      <w:rPr>
+        <w:rFonts w:ascii="Wingdings" w:hAnsi="Wingdings" w:hint="default"/>
+        <w:sz w:val="20"/>
+      </w:rPr>
+    </w:lvl>
+    <w:lvl w:ilvl="4" w:tentative="1">
+      <w:start w:val="1"/>
+      <w:numFmt w:val="bullet"/>
+      <w:lvlText w:val=""/>
+      <w:lvlJc w:val="left"/>
+      <w:pPr>
+        <w:tabs>
+          <w:tab w:val="num" w:pos="3600"/>
+        </w:tabs>
+        <w:ind w:left="3600" w:hanging="360"/>
+      </w:pPr>
+      <w:rPr>
+        <w:rFonts w:ascii="Wingdings" w:hAnsi="Wingdings" w:hint="default"/>
+        <w:sz w:val="20"/>
+      </w:rPr>
+    </w:lvl>
+    <w:lvl w:ilvl="5" w:tentative="1">
+      <w:start w:val="1"/>
+      <w:numFmt w:val="bullet"/>
+      <w:lvlText w:val=""/>
+      <w:lvlJc w:val="left"/>
+      <w:pPr>
+        <w:tabs>
+          <w:tab w:val="num" w:pos="4320"/>
+        </w:tabs>
+        <w:ind w:left="4320" w:hanging="360"/>
+      </w:pPr>
+      <w:rPr>
+        <w:rFonts w:ascii="Wingdings" w:hAnsi="Wingdings" w:hint="default"/>
+        <w:sz w:val="20"/>
+      </w:rPr>
+    </w:lvl>
+    <w:lvl w:ilvl="6" w:tentative="1">
+      <w:start w:val="1"/>
+      <w:numFmt w:val="bullet"/>
+      <w:lvlText w:val=""/>
+      <w:lvlJc w:val="left"/>
+      <w:pPr>
+        <w:tabs>
+          <w:tab w:val="num" w:pos="5040"/>
+        </w:tabs>
+        <w:ind w:left="5040" w:hanging="360"/>
+      </w:pPr>
+      <w:rPr>
+        <w:rFonts w:ascii="Wingdings" w:hAnsi="Wingdings" w:hint="default"/>
+        <w:sz w:val="20"/>
+      </w:rPr>
+    </w:lvl>
+    <w:lvl w:ilvl="7" w:tentative="1">
+      <w:start w:val="1"/>
+      <w:numFmt w:val="bullet"/>
+      <w:lvlText w:val=""/>
+      <w:lvlJc w:val="left"/>
+      <w:pPr>
+        <w:tabs>
+          <w:tab w:val="num" w:pos="5760"/>
+        </w:tabs>
+        <w:ind w:left="5760" w:hanging="360"/>
+      </w:pPr>
+      <w:rPr>
+        <w:rFonts w:ascii="Wingdings" w:hAnsi="Wingdings" w:hint="default"/>
+        <w:sz w:val="20"/>
+      </w:rPr>
+    </w:lvl>
+    <w:lvl w:ilvl="8" w:tentative="1">
+      <w:start w:val="1"/>
+      <w:numFmt w:val="bullet"/>
+      <w:lvlText w:val=""/>
+      <w:lvlJc w:val="left"/>
+      <w:pPr>
+        <w:tabs>
+          <w:tab w:val="num" w:pos="6480"/>
+        </w:tabs>
+        <w:ind w:left="6480" w:hanging="360"/>
+      </w:pPr>
+      <w:rPr>
+        <w:rFonts w:ascii="Wingdings" w:hAnsi="Wingdings" w:hint="default"/>
+        <w:sz w:val="20"/>
+      </w:rPr>
+    </w:lvl>
+  </w:abstractNum>
+  <w:abstractNum w:abstractNumId="28" w15:restartNumberingAfterBreak="0">
     <w:nsid w:val="5A3321CC"/>
     <w:multiLevelType w:val="multilevel"/>
     <w:tmpl w:val="B28415F6"/>
@@ -8050,7 +9487,120 @@
       </w:rPr>
     </w:lvl>
   </w:abstractNum>
-  <w:abstractNum w:abstractNumId="23" w15:restartNumberingAfterBreak="0">
+  <w:abstractNum w:abstractNumId="29" w15:restartNumberingAfterBreak="0">
+    <w:nsid w:val="5C753DDB"/>
+    <w:multiLevelType w:val="multilevel"/>
+    <w:tmpl w:val="518AA01E"/>
+    <w:lvl w:ilvl="0">
+      <w:start w:val="1"/>
+      <w:numFmt w:val="decimal"/>
+      <w:lvlText w:val="%1."/>
+      <w:lvlJc w:val="left"/>
+      <w:pPr>
+        <w:tabs>
+          <w:tab w:val="num" w:pos="720"/>
+        </w:tabs>
+        <w:ind w:left="720" w:hanging="360"/>
+      </w:pPr>
+    </w:lvl>
+    <w:lvl w:ilvl="1" w:tentative="1">
+      <w:start w:val="1"/>
+      <w:numFmt w:val="decimal"/>
+      <w:lvlText w:val="%2."/>
+      <w:lvlJc w:val="left"/>
+      <w:pPr>
+        <w:tabs>
+          <w:tab w:val="num" w:pos="1440"/>
+        </w:tabs>
+        <w:ind w:left="1440" w:hanging="360"/>
+      </w:pPr>
+    </w:lvl>
+    <w:lvl w:ilvl="2" w:tentative="1">
+      <w:start w:val="1"/>
+      <w:numFmt w:val="decimal"/>
+      <w:lvlText w:val="%3."/>
+      <w:lvlJc w:val="left"/>
+      <w:pPr>
+        <w:tabs>
+          <w:tab w:val="num" w:pos="2160"/>
+        </w:tabs>
+        <w:ind w:left="2160" w:hanging="360"/>
+      </w:pPr>
+    </w:lvl>
+    <w:lvl w:ilvl="3" w:tentative="1">
+      <w:start w:val="1"/>
+      <w:numFmt w:val="decimal"/>
+      <w:lvlText w:val="%4."/>
+      <w:lvlJc w:val="left"/>
+      <w:pPr>
+        <w:tabs>
+          <w:tab w:val="num" w:pos="2880"/>
+        </w:tabs>
+        <w:ind w:left="2880" w:hanging="360"/>
+      </w:pPr>
+    </w:lvl>
+    <w:lvl w:ilvl="4" w:tentative="1">
+      <w:start w:val="1"/>
+      <w:numFmt w:val="decimal"/>
+      <w:lvlText w:val="%5."/>
+      <w:lvlJc w:val="left"/>
+      <w:pPr>
+        <w:tabs>
+          <w:tab w:val="num" w:pos="3600"/>
+        </w:tabs>
+        <w:ind w:left="3600" w:hanging="360"/>
+      </w:pPr>
+    </w:lvl>
+    <w:lvl w:ilvl="5" w:tentative="1">
+      <w:start w:val="1"/>
+      <w:numFmt w:val="decimal"/>
+      <w:lvlText w:val="%6."/>
+      <w:lvlJc w:val="left"/>
+      <w:pPr>
+        <w:tabs>
+          <w:tab w:val="num" w:pos="4320"/>
+        </w:tabs>
+        <w:ind w:left="4320" w:hanging="360"/>
+      </w:pPr>
+    </w:lvl>
+    <w:lvl w:ilvl="6" w:tentative="1">
+      <w:start w:val="1"/>
+      <w:numFmt w:val="decimal"/>
+      <w:lvlText w:val="%7."/>
+      <w:lvlJc w:val="left"/>
+      <w:pPr>
+        <w:tabs>
+          <w:tab w:val="num" w:pos="5040"/>
+        </w:tabs>
+        <w:ind w:left="5040" w:hanging="360"/>
+      </w:pPr>
+    </w:lvl>
+    <w:lvl w:ilvl="7" w:tentative="1">
+      <w:start w:val="1"/>
+      <w:numFmt w:val="decimal"/>
+      <w:lvlText w:val="%8."/>
+      <w:lvlJc w:val="left"/>
+      <w:pPr>
+        <w:tabs>
+          <w:tab w:val="num" w:pos="5760"/>
+        </w:tabs>
+        <w:ind w:left="5760" w:hanging="360"/>
+      </w:pPr>
+    </w:lvl>
+    <w:lvl w:ilvl="8" w:tentative="1">
+      <w:start w:val="1"/>
+      <w:numFmt w:val="decimal"/>
+      <w:lvlText w:val="%9."/>
+      <w:lvlJc w:val="left"/>
+      <w:pPr>
+        <w:tabs>
+          <w:tab w:val="num" w:pos="6480"/>
+        </w:tabs>
+        <w:ind w:left="6480" w:hanging="360"/>
+      </w:pPr>
+    </w:lvl>
+  </w:abstractNum>
+  <w:abstractNum w:abstractNumId="30" w15:restartNumberingAfterBreak="0">
     <w:nsid w:val="5F8668E4"/>
     <w:multiLevelType w:val="multilevel"/>
     <w:tmpl w:val="7954EE54"/>
@@ -8199,7 +9749,7 @@
       </w:rPr>
     </w:lvl>
   </w:abstractNum>
-  <w:abstractNum w:abstractNumId="24" w15:restartNumberingAfterBreak="0">
+  <w:abstractNum w:abstractNumId="31" w15:restartNumberingAfterBreak="0">
     <w:nsid w:val="65913753"/>
     <w:multiLevelType w:val="multilevel"/>
     <w:tmpl w:val="562A09D8"/>
@@ -8348,7 +9898,7 @@
       </w:rPr>
     </w:lvl>
   </w:abstractNum>
-  <w:abstractNum w:abstractNumId="25" w15:restartNumberingAfterBreak="0">
+  <w:abstractNum w:abstractNumId="32" w15:restartNumberingAfterBreak="0">
     <w:nsid w:val="68DF0F9B"/>
     <w:multiLevelType w:val="multilevel"/>
     <w:tmpl w:val="B3485C66"/>
@@ -8497,7 +10047,7 @@
       </w:rPr>
     </w:lvl>
   </w:abstractNum>
-  <w:abstractNum w:abstractNumId="26" w15:restartNumberingAfterBreak="0">
+  <w:abstractNum w:abstractNumId="33" w15:restartNumberingAfterBreak="0">
     <w:nsid w:val="69E07A14"/>
     <w:multiLevelType w:val="multilevel"/>
     <w:tmpl w:val="613A7914"/>
@@ -8646,7 +10196,7 @@
       </w:rPr>
     </w:lvl>
   </w:abstractNum>
-  <w:abstractNum w:abstractNumId="27" w15:restartNumberingAfterBreak="0">
+  <w:abstractNum w:abstractNumId="34" w15:restartNumberingAfterBreak="0">
     <w:nsid w:val="6C623143"/>
     <w:multiLevelType w:val="multilevel"/>
     <w:tmpl w:val="2842F3AA"/>
@@ -8795,7 +10345,7 @@
       </w:rPr>
     </w:lvl>
   </w:abstractNum>
-  <w:abstractNum w:abstractNumId="28" w15:restartNumberingAfterBreak="0">
+  <w:abstractNum w:abstractNumId="35" w15:restartNumberingAfterBreak="0">
     <w:nsid w:val="6CDE46FA"/>
     <w:multiLevelType w:val="multilevel"/>
     <w:tmpl w:val="5D52A566"/>
@@ -8944,7 +10494,7 @@
       </w:rPr>
     </w:lvl>
   </w:abstractNum>
-  <w:abstractNum w:abstractNumId="29" w15:restartNumberingAfterBreak="0">
+  <w:abstractNum w:abstractNumId="36" w15:restartNumberingAfterBreak="0">
     <w:nsid w:val="6E34172C"/>
     <w:multiLevelType w:val="multilevel"/>
     <w:tmpl w:val="4B0EE778"/>
@@ -9093,7 +10643,7 @@
       </w:rPr>
     </w:lvl>
   </w:abstractNum>
-  <w:abstractNum w:abstractNumId="30" w15:restartNumberingAfterBreak="0">
+  <w:abstractNum w:abstractNumId="37" w15:restartNumberingAfterBreak="0">
     <w:nsid w:val="6F4B6DDE"/>
     <w:multiLevelType w:val="multilevel"/>
     <w:tmpl w:val="66AC65BA"/>
@@ -9242,7 +10792,7 @@
       </w:rPr>
     </w:lvl>
   </w:abstractNum>
-  <w:abstractNum w:abstractNumId="31" w15:restartNumberingAfterBreak="0">
+  <w:abstractNum w:abstractNumId="38" w15:restartNumberingAfterBreak="0">
     <w:nsid w:val="6FE6273C"/>
     <w:multiLevelType w:val="multilevel"/>
     <w:tmpl w:val="C44E619A"/>
@@ -9391,7 +10941,156 @@
       </w:rPr>
     </w:lvl>
   </w:abstractNum>
-  <w:abstractNum w:abstractNumId="32" w15:restartNumberingAfterBreak="0">
+  <w:abstractNum w:abstractNumId="39" w15:restartNumberingAfterBreak="0">
+    <w:nsid w:val="729930F0"/>
+    <w:multiLevelType w:val="multilevel"/>
+    <w:tmpl w:val="6104653E"/>
+    <w:lvl w:ilvl="0">
+      <w:start w:val="1"/>
+      <w:numFmt w:val="bullet"/>
+      <w:lvlText w:val=""/>
+      <w:lvlJc w:val="left"/>
+      <w:pPr>
+        <w:tabs>
+          <w:tab w:val="num" w:pos="720"/>
+        </w:tabs>
+        <w:ind w:left="720" w:hanging="360"/>
+      </w:pPr>
+      <w:rPr>
+        <w:rFonts w:ascii="Symbol" w:hAnsi="Symbol" w:hint="default"/>
+        <w:sz w:val="20"/>
+      </w:rPr>
+    </w:lvl>
+    <w:lvl w:ilvl="1" w:tentative="1">
+      <w:start w:val="1"/>
+      <w:numFmt w:val="bullet"/>
+      <w:lvlText w:val="o"/>
+      <w:lvlJc w:val="left"/>
+      <w:pPr>
+        <w:tabs>
+          <w:tab w:val="num" w:pos="1440"/>
+        </w:tabs>
+        <w:ind w:left="1440" w:hanging="360"/>
+      </w:pPr>
+      <w:rPr>
+        <w:rFonts w:ascii="Courier New" w:hAnsi="Courier New" w:hint="default"/>
+        <w:sz w:val="20"/>
+      </w:rPr>
+    </w:lvl>
+    <w:lvl w:ilvl="2" w:tentative="1">
+      <w:start w:val="1"/>
+      <w:numFmt w:val="bullet"/>
+      <w:lvlText w:val=""/>
+      <w:lvlJc w:val="left"/>
+      <w:pPr>
+        <w:tabs>
+          <w:tab w:val="num" w:pos="2160"/>
+        </w:tabs>
+        <w:ind w:left="2160" w:hanging="360"/>
+      </w:pPr>
+      <w:rPr>
+        <w:rFonts w:ascii="Wingdings" w:hAnsi="Wingdings" w:hint="default"/>
+        <w:sz w:val="20"/>
+      </w:rPr>
+    </w:lvl>
+    <w:lvl w:ilvl="3" w:tentative="1">
+      <w:start w:val="1"/>
+      <w:numFmt w:val="bullet"/>
+      <w:lvlText w:val=""/>
+      <w:lvlJc w:val="left"/>
+      <w:pPr>
+        <w:tabs>
+          <w:tab w:val="num" w:pos="2880"/>
+        </w:tabs>
+        <w:ind w:left="2880" w:hanging="360"/>
+      </w:pPr>
+      <w:rPr>
+        <w:rFonts w:ascii="Wingdings" w:hAnsi="Wingdings" w:hint="default"/>
+        <w:sz w:val="20"/>
+      </w:rPr>
+    </w:lvl>
+    <w:lvl w:ilvl="4" w:tentative="1">
+      <w:start w:val="1"/>
+      <w:numFmt w:val="bullet"/>
+      <w:lvlText w:val=""/>
+      <w:lvlJc w:val="left"/>
+      <w:pPr>
+        <w:tabs>
+          <w:tab w:val="num" w:pos="3600"/>
+        </w:tabs>
+        <w:ind w:left="3600" w:hanging="360"/>
+      </w:pPr>
+      <w:rPr>
+        <w:rFonts w:ascii="Wingdings" w:hAnsi="Wingdings" w:hint="default"/>
+        <w:sz w:val="20"/>
+      </w:rPr>
+    </w:lvl>
+    <w:lvl w:ilvl="5" w:tentative="1">
+      <w:start w:val="1"/>
+      <w:numFmt w:val="bullet"/>
+      <w:lvlText w:val=""/>
+      <w:lvlJc w:val="left"/>
+      <w:pPr>
+        <w:tabs>
+          <w:tab w:val="num" w:pos="4320"/>
+        </w:tabs>
+        <w:ind w:left="4320" w:hanging="360"/>
+      </w:pPr>
+      <w:rPr>
+        <w:rFonts w:ascii="Wingdings" w:hAnsi="Wingdings" w:hint="default"/>
+        <w:sz w:val="20"/>
+      </w:rPr>
+    </w:lvl>
+    <w:lvl w:ilvl="6" w:tentative="1">
+      <w:start w:val="1"/>
+      <w:numFmt w:val="bullet"/>
+      <w:lvlText w:val=""/>
+      <w:lvlJc w:val="left"/>
+      <w:pPr>
+        <w:tabs>
+          <w:tab w:val="num" w:pos="5040"/>
+        </w:tabs>
+        <w:ind w:left="5040" w:hanging="360"/>
+      </w:pPr>
+      <w:rPr>
+        <w:rFonts w:ascii="Wingdings" w:hAnsi="Wingdings" w:hint="default"/>
+        <w:sz w:val="20"/>
+      </w:rPr>
+    </w:lvl>
+    <w:lvl w:ilvl="7" w:tentative="1">
+      <w:start w:val="1"/>
+      <w:numFmt w:val="bullet"/>
+      <w:lvlText w:val=""/>
+      <w:lvlJc w:val="left"/>
+      <w:pPr>
+        <w:tabs>
+          <w:tab w:val="num" w:pos="5760"/>
+        </w:tabs>
+        <w:ind w:left="5760" w:hanging="360"/>
+      </w:pPr>
+      <w:rPr>
+        <w:rFonts w:ascii="Wingdings" w:hAnsi="Wingdings" w:hint="default"/>
+        <w:sz w:val="20"/>
+      </w:rPr>
+    </w:lvl>
+    <w:lvl w:ilvl="8" w:tentative="1">
+      <w:start w:val="1"/>
+      <w:numFmt w:val="bullet"/>
+      <w:lvlText w:val=""/>
+      <w:lvlJc w:val="left"/>
+      <w:pPr>
+        <w:tabs>
+          <w:tab w:val="num" w:pos="6480"/>
+        </w:tabs>
+        <w:ind w:left="6480" w:hanging="360"/>
+      </w:pPr>
+      <w:rPr>
+        <w:rFonts w:ascii="Wingdings" w:hAnsi="Wingdings" w:hint="default"/>
+        <w:sz w:val="20"/>
+      </w:rPr>
+    </w:lvl>
+  </w:abstractNum>
+  <w:abstractNum w:abstractNumId="40" w15:restartNumberingAfterBreak="0">
     <w:nsid w:val="76944BEE"/>
     <w:multiLevelType w:val="multilevel"/>
     <w:tmpl w:val="59128138"/>
@@ -9541,76 +11240,76 @@
     </w:lvl>
   </w:abstractNum>
   <w:num w:numId="1">
+    <w:abstractNumId w:val="23"/>
+  </w:num>
+  <w:num w:numId="2">
+    <w:abstractNumId w:val="15"/>
+  </w:num>
+  <w:num w:numId="3">
+    <w:abstractNumId w:val="8"/>
+  </w:num>
+  <w:num w:numId="4">
+    <w:abstractNumId w:val="6"/>
+  </w:num>
+  <w:num w:numId="5">
+    <w:abstractNumId w:val="9"/>
+  </w:num>
+  <w:num w:numId="6">
     <w:abstractNumId w:val="18"/>
   </w:num>
-  <w:num w:numId="2">
-    <w:abstractNumId w:val="12"/>
-  </w:num>
-  <w:num w:numId="3">
-    <w:abstractNumId w:val="7"/>
-  </w:num>
-  <w:num w:numId="4">
-    <w:abstractNumId w:val="5"/>
-  </w:num>
-  <w:num w:numId="5">
-    <w:abstractNumId w:val="8"/>
-  </w:num>
-  <w:num w:numId="6">
-    <w:abstractNumId w:val="14"/>
-  </w:num>
   <w:num w:numId="7">
-    <w:abstractNumId w:val="19"/>
+    <w:abstractNumId w:val="24"/>
   </w:num>
   <w:num w:numId="8">
-    <w:abstractNumId w:val="23"/>
+    <w:abstractNumId w:val="30"/>
   </w:num>
   <w:num w:numId="9">
-    <w:abstractNumId w:val="16"/>
+    <w:abstractNumId w:val="20"/>
   </w:num>
   <w:num w:numId="10">
-    <w:abstractNumId w:val="28"/>
+    <w:abstractNumId w:val="35"/>
   </w:num>
   <w:num w:numId="11">
     <w:abstractNumId w:val="0"/>
   </w:num>
   <w:num w:numId="12">
-    <w:abstractNumId w:val="10"/>
+    <w:abstractNumId w:val="12"/>
   </w:num>
   <w:num w:numId="13">
-    <w:abstractNumId w:val="21"/>
+    <w:abstractNumId w:val="26"/>
   </w:num>
   <w:num w:numId="14">
     <w:abstractNumId w:val="4"/>
   </w:num>
   <w:num w:numId="15">
-    <w:abstractNumId w:val="6"/>
+    <w:abstractNumId w:val="7"/>
   </w:num>
   <w:num w:numId="16">
-    <w:abstractNumId w:val="20"/>
+    <w:abstractNumId w:val="25"/>
   </w:num>
   <w:num w:numId="17">
-    <w:abstractNumId w:val="25"/>
+    <w:abstractNumId w:val="32"/>
   </w:num>
   <w:num w:numId="18">
-    <w:abstractNumId w:val="9"/>
+    <w:abstractNumId w:val="10"/>
   </w:num>
   <w:num w:numId="19">
-    <w:abstractNumId w:val="32"/>
+    <w:abstractNumId w:val="40"/>
   </w:num>
   <w:num w:numId="20">
-    <w:abstractNumId w:val="22"/>
+    <w:abstractNumId w:val="28"/>
   </w:num>
   <w:num w:numId="21">
-    <w:abstractNumId w:val="31"/>
+    <w:abstractNumId w:val="38"/>
   </w:num>
   <w:num w:numId="22">
     <w:abstractNumId w:val="1"/>
   </w:num>
   <w:num w:numId="23">
-    <w:abstractNumId w:val="26"/>
+    <w:abstractNumId w:val="33"/>
   </w:num>
   <w:num w:numId="24">
-    <w:abstractNumId w:val="13"/>
+    <w:abstractNumId w:val="17"/>
   </w:num>
   <w:num w:numId="25">
     <w:abstractNumId w:val="3"/>
@@ -9619,25 +11318,49 @@
     <w:abstractNumId w:val="2"/>
   </w:num>
   <w:num w:numId="27">
+    <w:abstractNumId w:val="34"/>
+  </w:num>
+  <w:num w:numId="28">
+    <w:abstractNumId w:val="13"/>
+  </w:num>
+  <w:num w:numId="29">
+    <w:abstractNumId w:val="21"/>
+  </w:num>
+  <w:num w:numId="30">
+    <w:abstractNumId w:val="36"/>
+  </w:num>
+  <w:num w:numId="31">
+    <w:abstractNumId w:val="19"/>
+  </w:num>
+  <w:num w:numId="32">
+    <w:abstractNumId w:val="31"/>
+  </w:num>
+  <w:num w:numId="33">
+    <w:abstractNumId w:val="37"/>
+  </w:num>
+  <w:num w:numId="34">
+    <w:abstractNumId w:val="29"/>
+  </w:num>
+  <w:num w:numId="35">
+    <w:abstractNumId w:val="5"/>
+  </w:num>
+  <w:num w:numId="36">
     <w:abstractNumId w:val="27"/>
   </w:num>
-  <w:num w:numId="28">
+  <w:num w:numId="37">
     <w:abstractNumId w:val="11"/>
   </w:num>
-  <w:num w:numId="29">
-    <w:abstractNumId w:val="17"/>
+  <w:num w:numId="38">
+    <w:abstractNumId w:val="14"/>
   </w:num>
-  <w:num w:numId="30">
-    <w:abstractNumId w:val="29"/>
+  <w:num w:numId="39">
+    <w:abstractNumId w:val="16"/>
   </w:num>
-  <w:num w:numId="31">
-    <w:abstractNumId w:val="15"/>
+  <w:num w:numId="40">
+    <w:abstractNumId w:val="22"/>
   </w:num>
-  <w:num w:numId="32">
-    <w:abstractNumId w:val="24"/>
-  </w:num>
-  <w:num w:numId="33">
-    <w:abstractNumId w:val="30"/>
+  <w:num w:numId="41">
+    <w:abstractNumId w:val="39"/>
   </w:num>
 </w:numbering>
 </file>
@@ -10078,6 +11801,29 @@
       <w:szCs w:val="27"/>
     </w:rPr>
   </w:style>
+  <w:style w:type="paragraph" w:styleId="Heading4">
+    <w:name w:val="heading 4"/>
+    <w:basedOn w:val="Normal"/>
+    <w:next w:val="Normal"/>
+    <w:link w:val="Heading4Char"/>
+    <w:uiPriority w:val="9"/>
+    <w:semiHidden/>
+    <w:unhideWhenUsed/>
+    <w:qFormat/>
+    <w:rsid w:val="00BE08F9"/>
+    <w:pPr>
+      <w:keepNext/>
+      <w:keepLines/>
+      <w:spacing w:before="40" w:after="0"/>
+      <w:outlineLvl w:val="3"/>
+    </w:pPr>
+    <w:rPr>
+      <w:rFonts w:asciiTheme="majorHAnsi" w:eastAsiaTheme="majorEastAsia" w:hAnsiTheme="majorHAnsi" w:cstheme="majorBidi"/>
+      <w:i/>
+      <w:iCs/>
+      <w:color w:val="2E74B5" w:themeColor="accent1" w:themeShade="BF"/>
+    </w:rPr>
+  </w:style>
   <w:style w:type="character" w:default="1" w:styleId="DefaultParagraphFont">
     <w:name w:val="Default Paragraph Font"/>
     <w:uiPriority w:val="1"/>
@@ -10170,6 +11916,20 @@
     <w:rPr>
       <w:color w:val="0000FF"/>
       <w:u w:val="single"/>
+    </w:rPr>
+  </w:style>
+  <w:style w:type="character" w:customStyle="1" w:styleId="Heading4Char">
+    <w:name w:val="Heading 4 Char"/>
+    <w:basedOn w:val="DefaultParagraphFont"/>
+    <w:link w:val="Heading4"/>
+    <w:uiPriority w:val="9"/>
+    <w:semiHidden/>
+    <w:rsid w:val="00BE08F9"/>
+    <w:rPr>
+      <w:rFonts w:asciiTheme="majorHAnsi" w:eastAsiaTheme="majorEastAsia" w:hAnsiTheme="majorHAnsi" w:cstheme="majorBidi"/>
+      <w:i/>
+      <w:iCs/>
+      <w:color w:val="2E74B5" w:themeColor="accent1" w:themeShade="BF"/>
     </w:rPr>
   </w:style>
 </w:styles>

</xml_diff>